<commit_message>
uploaded the files of a few days
</commit_message>
<xml_diff>
--- a/files/Matières/English/T1/012 English draft for first audio of the 25 09 2020.docx
+++ b/files/Matières/English/T1/012 English draft for first audio of the 25 09 2020.docx
@@ -35,19 +35,11 @@
           <w:lang w:val="en-GB"/>
         </w:rPr>
       </w:pPr>
-      <w:proofErr w:type="gramStart"/>
       <w:r>
         <w:rPr>
           <w:lang w:val="en-GB"/>
         </w:rPr>
-        <w:t>Speaking :</w:t>
-      </w:r>
-      <w:proofErr w:type="gramEnd"/>
-      <w:r>
-        <w:rPr>
-          <w:lang w:val="en-GB"/>
-        </w:rPr>
-        <w:t xml:space="preserve"> a man (the narrator)</w:t>
+        <w:t>Speaking : a man (the narrator)</w:t>
       </w:r>
     </w:p>
     <w:p>
@@ -142,19 +134,11 @@
                 <w:lang w:val="en-GB"/>
               </w:rPr>
             </w:pPr>
-            <w:proofErr w:type="gramStart"/>
-            <w:r>
-              <w:rPr>
-                <w:lang w:val="en-GB"/>
-              </w:rPr>
-              <w:t>Accent :</w:t>
-            </w:r>
-            <w:proofErr w:type="gramEnd"/>
-            <w:r>
-              <w:rPr>
-                <w:lang w:val="en-GB"/>
-              </w:rPr>
-              <w:t xml:space="preserve"> </w:t>
+            <w:r>
+              <w:rPr>
+                <w:lang w:val="en-GB"/>
+              </w:rPr>
+              <w:t xml:space="preserve">Accent : </w:t>
             </w:r>
             <w:r>
               <w:rPr>
@@ -169,19 +153,11 @@
                 <w:lang w:val="en-GB"/>
               </w:rPr>
             </w:pPr>
-            <w:proofErr w:type="gramStart"/>
-            <w:r>
-              <w:rPr>
-                <w:lang w:val="en-GB"/>
-              </w:rPr>
-              <w:t>lots :</w:t>
-            </w:r>
-            <w:proofErr w:type="gramEnd"/>
-            <w:r>
-              <w:rPr>
-                <w:lang w:val="en-GB"/>
-              </w:rPr>
-              <w:t xml:space="preserve"> of paintings</w:t>
+            <w:r>
+              <w:rPr>
+                <w:lang w:val="en-GB"/>
+              </w:rPr>
+              <w:t>lots : of paintings</w:t>
             </w:r>
           </w:p>
           <w:p>
@@ -333,19 +309,11 @@
                 <w:lang w:val="en-GB"/>
               </w:rPr>
             </w:pPr>
-            <w:proofErr w:type="gramStart"/>
-            <w:r>
-              <w:rPr>
-                <w:lang w:val="en-GB"/>
-              </w:rPr>
-              <w:t>job :</w:t>
-            </w:r>
-            <w:proofErr w:type="gramEnd"/>
-            <w:r>
-              <w:rPr>
-                <w:lang w:val="en-GB"/>
-              </w:rPr>
-              <w:t xml:space="preserve"> man working at the museum of pop art</w:t>
+            <w:r>
+              <w:rPr>
+                <w:lang w:val="en-GB"/>
+              </w:rPr>
+              <w:t>job : man working at the museum of pop art</w:t>
             </w:r>
           </w:p>
           <w:p>
@@ -389,10 +357,16 @@
         <w:t xml:space="preserve"> se passe en écosse. Deux personnes parlent dans l’audio. Un narrateur ayant un accent écossais et </w:t>
       </w:r>
       <w:r>
-        <w:t xml:space="preserve">l’archiviste en chef du musé de Pittsburg aux Etats-Unis et s’appel </w:t>
-      </w:r>
-      <w:r>
-        <w:t xml:space="preserve">de Mark </w:t>
+        <w:t>l’archiviste en chef du musé de Pittsburg aux Etats-Unis et s’</w:t>
+      </w:r>
+      <w:r>
+        <w:t>appelle</w:t>
+      </w:r>
+      <w:r>
+        <w:t xml:space="preserve"> </w:t>
+      </w:r>
+      <w:r>
+        <w:t xml:space="preserve">Mark </w:t>
       </w:r>
       <w:proofErr w:type="spellStart"/>
       <w:r>

</xml_diff>